<commit_message>
el-254: Adicionados templates e timbrados formatados no word
</commit_message>
<xml_diff>
--- a/docassemble/docassemble/brcomeducalegal/data/templates/timbrado-bahema.docx
+++ b/docassemble/docassemble/brcomeducalegal/data/templates/timbrado-bahema.docx
@@ -2,21 +2,33 @@
 <file path=word/document.xml><?xml version="1.0" encoding="utf-8"?>
 <w:document xmlns:mc="http://schemas.openxmlformats.org/markup-compatibility/2006" xmlns:o="urn:schemas-microsoft-com:office:office" xmlns:r="http://schemas.openxmlformats.org/officeDocument/2006/relationships" xmlns:m="http://schemas.openxmlformats.org/officeDocument/2006/math" xmlns:v="urn:schemas-microsoft-com:vml" xmlns:wp="http://schemas.openxmlformats.org/drawingml/2006/wordprocessingDrawing" xmlns:w10="urn:schemas-microsoft-com:office:word" xmlns:w="http://schemas.openxmlformats.org/wordprocessingml/2006/main" xmlns:wne="http://schemas.microsoft.com/office/word/2006/wordml" xmlns:sl="http://schemas.openxmlformats.org/schemaLibrary/2006/main" xmlns:a="http://schemas.openxmlformats.org/drawingml/2006/main" xmlns:pic="http://schemas.openxmlformats.org/drawingml/2006/picture" xmlns:c="http://schemas.openxmlformats.org/drawingml/2006/chart" xmlns:lc="http://schemas.openxmlformats.org/drawingml/2006/lockedCanvas" xmlns:dgm="http://schemas.openxmlformats.org/drawingml/2006/diagram" xmlns:wps="http://schemas.microsoft.com/office/word/2010/wordprocessingShape" xmlns:wpg="http://schemas.microsoft.com/office/word/2010/wordprocessingGroup" xmlns:w14="http://schemas.microsoft.com/office/word/2010/wordml" xmlns:w15="http://schemas.microsoft.com/office/word/2012/wordml">
   <w:body>
-    <w:bookmarkStart w:colFirst="0" w:colLast="0" w:name="kix.jh7aag2qsqgo" w:id="0"/>
+    <w:bookmarkStart w:colFirst="0" w:colLast="0" w:name="gjdgxs" w:id="0"/>
     <w:bookmarkEnd w:id="0"/>
     <w:p>
       <w:pPr>
+        <w:keepNext w:val="0"/>
+        <w:keepLines w:val="0"/>
         <w:widowControl w:val="0"/>
-        <w:spacing w:after="160" w:line="259" w:lineRule="auto"/>
+        <w:pBdr>
+          <w:top w:space="0" w:sz="0" w:val="nil"/>
+          <w:left w:space="0" w:sz="0" w:val="nil"/>
+          <w:bottom w:space="0" w:sz="0" w:val="nil"/>
+          <w:right w:space="0" w:sz="0" w:val="nil"/>
+          <w:between w:space="0" w:sz="0" w:val="nil"/>
+        </w:pBdr>
+        <w:shd w:fill="auto" w:val="clear"/>
+        <w:spacing w:after="160" w:before="0" w:line="259" w:lineRule="auto"/>
+        <w:ind w:left="0" w:right="0" w:firstLine="0"/>
         <w:jc w:val="center"/>
         <w:rPr>
-          <w:rFonts w:ascii="Helvetica Neue" w:cs="Helvetica Neue" w:eastAsia="Helvetica Neue" w:hAnsi="Helvetica Neue"/>
+          <w:rFonts w:ascii="Calibri" w:cs="Calibri" w:eastAsia="Calibri" w:hAnsi="Calibri"/>
+          <w:b w:val="0"/>
           <w:i w:val="0"/>
           <w:smallCaps w:val="0"/>
           <w:strike w:val="0"/>
           <w:color w:val="000000"/>
-          <w:sz w:val="22"/>
-          <w:szCs w:val="22"/>
+          <w:sz w:val="20"/>
+          <w:szCs w:val="20"/>
           <w:u w:val="none"/>
           <w:shd w:fill="auto" w:val="clear"/>
           <w:vertAlign w:val="baseline"/>
@@ -25,10 +37,16 @@
       <w:r>
         <w:rPr>
           <w:rFonts w:ascii="Helvetica Neue" w:cs="Helvetica Neue" w:eastAsia="Helvetica Neue" w:hAnsi="Helvetica Neue"/>
+          <w:b w:val="0"/>
+          <w:i w:val="0"/>
+          <w:smallCaps w:val="0"/>
+          <w:strike w:val="0"/>
           <w:color w:val="212529"/>
           <w:sz w:val="22"/>
           <w:szCs w:val="22"/>
           <w:highlight w:val="white"/>
+          <w:u w:val="none"/>
+          <w:vertAlign w:val="baseline"/>
           <w:rtl w:val="0"/>
         </w:rPr>
         <w:t xml:space="preserve">{{p include_docx_template(content_document) }}</w:t>
@@ -43,7 +61,7 @@
       <w:headerReference r:id="rId6" w:type="default"/>
       <w:footerReference r:id="rId7" w:type="default"/>
       <w:pgSz w:h="16838" w:w="11906"/>
-      <w:pgMar w:bottom="850.3937007874016" w:top="2267.716535433071" w:left="1700.7874015748032" w:right="850.3937007874016" w:header="850.3937007874016" w:footer="850.3937007874016"/>
+      <w:pgMar w:bottom="907" w:top="1389" w:left="1700" w:right="850" w:header="850" w:footer="850"/>
       <w:pgNumType w:start="1"/>
     </w:sectPr>
   </w:body>
@@ -54,28 +72,57 @@
 <w:ftr xmlns:mc="http://schemas.openxmlformats.org/markup-compatibility/2006" xmlns:o="urn:schemas-microsoft-com:office:office" xmlns:r="http://schemas.openxmlformats.org/officeDocument/2006/relationships" xmlns:m="http://schemas.openxmlformats.org/officeDocument/2006/math" xmlns:v="urn:schemas-microsoft-com:vml" xmlns:wp="http://schemas.openxmlformats.org/drawingml/2006/wordprocessingDrawing" xmlns:w10="urn:schemas-microsoft-com:office:word" xmlns:w="http://schemas.openxmlformats.org/wordprocessingml/2006/main" xmlns:wne="http://schemas.microsoft.com/office/word/2006/wordml" xmlns:sl="http://schemas.openxmlformats.org/schemaLibrary/2006/main" xmlns:a="http://schemas.openxmlformats.org/drawingml/2006/main" xmlns:pic="http://schemas.openxmlformats.org/drawingml/2006/picture" xmlns:c="http://schemas.openxmlformats.org/drawingml/2006/chart" xmlns:lc="http://schemas.openxmlformats.org/drawingml/2006/lockedCanvas" xmlns:dgm="http://schemas.openxmlformats.org/drawingml/2006/diagram" xmlns:wps="http://schemas.microsoft.com/office/word/2010/wordprocessingShape" xmlns:wpg="http://schemas.microsoft.com/office/word/2010/wordprocessingGroup" xmlns:w14="http://schemas.microsoft.com/office/word/2010/wordml" xmlns:w15="http://schemas.microsoft.com/office/word/2012/wordml">
   <w:p>
     <w:pPr>
-      <w:widowControl w:val="0"/>
+      <w:keepNext w:val="0"/>
+      <w:keepLines w:val="0"/>
+      <w:widowControl w:val="1"/>
+      <w:pBdr>
+        <w:top w:space="0" w:sz="0" w:val="nil"/>
+        <w:left w:space="0" w:sz="0" w:val="nil"/>
+        <w:bottom w:space="0" w:sz="0" w:val="nil"/>
+        <w:right w:space="0" w:sz="0" w:val="nil"/>
+        <w:between w:space="0" w:sz="0" w:val="nil"/>
+      </w:pBdr>
+      <w:shd w:fill="auto" w:val="clear"/>
       <w:tabs>
         <w:tab w:val="center" w:pos="4252"/>
         <w:tab w:val="right" w:pos="8504"/>
       </w:tabs>
-      <w:spacing w:after="0" w:line="240" w:lineRule="auto"/>
-      <w:rPr>
-        <w:color w:val="999999"/>
-        <w:sz w:val="18"/>
-        <w:szCs w:val="18"/>
+      <w:spacing w:after="0" w:before="0" w:line="240" w:lineRule="auto"/>
+      <w:ind w:left="0" w:right="0" w:firstLine="0"/>
+      <w:jc w:val="right"/>
+      <w:rPr>
+        <w:i w:val="0"/>
+        <w:smallCaps w:val="0"/>
+        <w:strike w:val="0"/>
+        <w:color w:val="000000"/>
+        <w:sz w:val="20"/>
+        <w:szCs w:val="20"/>
+        <w:u w:val="none"/>
         <w:shd w:fill="auto" w:val="clear"/>
-      </w:rPr>
-    </w:pPr>
-    <w:r>
-      <w:rPr>
-        <w:color w:val="999999"/>
-        <w:sz w:val="18"/>
-        <w:szCs w:val="18"/>
+        <w:vertAlign w:val="baseline"/>
+      </w:rPr>
+    </w:pPr>
+    <w:r>
+      <w:rPr>
+        <w:i w:val="0"/>
+        <w:smallCaps w:val="0"/>
+        <w:strike w:val="0"/>
+        <w:color w:val="000000"/>
+        <w:sz w:val="20"/>
+        <w:szCs w:val="20"/>
+        <w:u w:val="none"/>
         <w:shd w:fill="auto" w:val="clear"/>
+        <w:vertAlign w:val="baseline"/>
+      </w:rPr>
+      <w:fldChar w:fldCharType="begin"/>
+      <w:instrText xml:space="preserve">PAGE</w:instrText>
+      <w:fldChar w:fldCharType="separate"/>
+      <w:fldChar w:fldCharType="end"/>
+    </w:r>
+    <w:r>
+      <w:rPr>
         <w:rtl w:val="0"/>
       </w:rPr>
-      <w:t xml:space="preserve">________________________________________________________________________________________________________</w:t>
     </w:r>
   </w:p>
   <w:p>
@@ -85,12 +132,11 @@
         <w:tab w:val="center" w:pos="4252"/>
         <w:tab w:val="right" w:pos="8504"/>
       </w:tabs>
-      <w:spacing w:after="0" w:line="240" w:lineRule="auto"/>
-      <w:rPr>
-        <w:color w:val="434343"/>
+      <w:jc w:val="left"/>
+      <w:rPr>
+        <w:rFonts w:ascii="Times" w:cs="Times" w:eastAsia="Times" w:hAnsi="Times"/>
         <w:sz w:val="18"/>
         <w:szCs w:val="18"/>
-        <w:shd w:fill="auto" w:val="clear"/>
       </w:rPr>
     </w:pPr>
     <w:r>
@@ -106,23 +152,19 @@
         <w:tab w:val="center" w:pos="4252"/>
         <w:tab w:val="right" w:pos="8504"/>
       </w:tabs>
-      <w:spacing w:after="0" w:line="240" w:lineRule="auto"/>
-      <w:rPr>
-        <w:color w:val="434343"/>
+      <w:jc w:val="left"/>
+      <w:rPr>
         <w:sz w:val="18"/>
         <w:szCs w:val="18"/>
-        <w:shd w:fill="auto" w:val="clear"/>
-      </w:rPr>
-    </w:pPr>
-    <w:r>
-      <w:rPr>
-        <w:color w:val="434343"/>
+      </w:rPr>
+    </w:pPr>
+    <w:r>
+      <w:rPr>
         <w:sz w:val="18"/>
         <w:szCs w:val="18"/>
-        <w:shd w:fill="auto" w:val="clear"/>
         <w:rtl w:val="0"/>
       </w:rPr>
-      <w:t xml:space="preserve">Bahema S.A Av. Brigadeiro Faria Lima, 1656, 9º andar,  cj 9B</w:t>
+      <w:t xml:space="preserve">Bahema S.A Av. Brigadeiro Faria Lima, 1656, 9º andar, cj 9B</w:t>
     </w:r>
   </w:p>
   <w:p>
@@ -132,20 +174,16 @@
         <w:tab w:val="center" w:pos="4252"/>
         <w:tab w:val="right" w:pos="8504"/>
       </w:tabs>
-      <w:spacing w:after="0" w:line="240" w:lineRule="auto"/>
-      <w:rPr>
-        <w:color w:val="434343"/>
+      <w:jc w:val="left"/>
+      <w:rPr>
         <w:sz w:val="18"/>
         <w:szCs w:val="18"/>
-        <w:shd w:fill="auto" w:val="clear"/>
-      </w:rPr>
-    </w:pPr>
-    <w:r>
-      <w:rPr>
-        <w:color w:val="434343"/>
+      </w:rPr>
+    </w:pPr>
+    <w:r>
+      <w:rPr>
         <w:sz w:val="18"/>
         <w:szCs w:val="18"/>
-        <w:shd w:fill="auto" w:val="clear"/>
         <w:rtl w:val="0"/>
       </w:rPr>
       <w:t xml:space="preserve">01451-001, Pinheiros, São Paulo, SP</w:t>
@@ -158,46 +196,21 @@
         <w:tab w:val="center" w:pos="4252"/>
         <w:tab w:val="right" w:pos="8504"/>
       </w:tabs>
-      <w:spacing w:after="0" w:line="240" w:lineRule="auto"/>
-      <w:rPr>
-        <w:color w:val="434343"/>
+      <w:jc w:val="left"/>
+      <w:rPr/>
+    </w:pPr>
+    <w:r>
+      <w:rPr>
         <w:sz w:val="18"/>
         <w:szCs w:val="18"/>
-        <w:shd w:fill="auto" w:val="clear"/>
-      </w:rPr>
-    </w:pPr>
-    <w:r>
-      <w:rPr>
-        <w:color w:val="434343"/>
+        <w:rtl w:val="0"/>
+      </w:rPr>
+      <w:t xml:space="preserve">Fone: (11) 3081.7142</w:t>
+    </w:r>
+    <w:r>
+      <w:rPr>
         <w:sz w:val="18"/>
         <w:szCs w:val="18"/>
-        <w:shd w:fill="auto" w:val="clear"/>
-        <w:rtl w:val="0"/>
-      </w:rPr>
-      <w:t xml:space="preserve">Fone: (11) 3081.71421</w:t>
-    </w:r>
-  </w:p>
-  <w:p>
-    <w:pPr>
-      <w:widowControl w:val="0"/>
-      <w:tabs>
-        <w:tab w:val="center" w:pos="4252"/>
-        <w:tab w:val="right" w:pos="8504"/>
-      </w:tabs>
-      <w:spacing w:after="0" w:line="240" w:lineRule="auto"/>
-      <w:jc w:val="right"/>
-      <w:rPr>
-        <w:color w:val="999999"/>
-        <w:sz w:val="18"/>
-        <w:szCs w:val="18"/>
-      </w:rPr>
-    </w:pPr>
-    <w:r>
-      <w:rPr>
-        <w:color w:val="666666"/>
-        <w:sz w:val="20"/>
-        <w:szCs w:val="20"/>
-        <w:shd w:fill="auto" w:val="clear"/>
       </w:rPr>
       <w:fldChar w:fldCharType="begin"/>
       <w:instrText xml:space="preserve">PAGE</w:instrText>
@@ -218,30 +231,35 @@
   <w:p>
     <w:pPr>
       <w:widowControl w:val="0"/>
-      <w:rPr>
+      <w:tabs>
+        <w:tab w:val="center" w:pos="4252"/>
+        <w:tab w:val="right" w:pos="8504"/>
+      </w:tabs>
+      <w:jc w:val="left"/>
+      <w:rPr>
+        <w:rFonts w:ascii="Calibri" w:cs="Calibri" w:eastAsia="Calibri" w:hAnsi="Calibri"/>
+        <w:b w:val="0"/>
+        <w:i w:val="0"/>
+        <w:smallCaps w:val="0"/>
+        <w:strike w:val="0"/>
+        <w:color w:val="000000"/>
         <w:sz w:val="22"/>
         <w:szCs w:val="22"/>
         <w:highlight w:val="white"/>
-      </w:rPr>
-    </w:pPr>
-    <w:r>
-      <w:rPr>
-        <w:rtl w:val="0"/>
-      </w:rPr>
-    </w:r>
-    <w:r>
+        <w:u w:val="none"/>
+        <w:vertAlign w:val="baseline"/>
+      </w:rPr>
+    </w:pPr>
+    <w:r>
+      <w:rPr>
+        <w:rFonts w:ascii="CG Times" w:cs="CG Times" w:eastAsia="CG Times" w:hAnsi="CG Times"/>
+        <w:sz w:val="24"/>
+        <w:szCs w:val="24"/>
+      </w:rPr>
       <w:drawing>
-        <wp:anchor allowOverlap="1" behindDoc="0" distB="486000" distT="0" distL="457200" distR="457200" hidden="0" layoutInCell="1" locked="0" relativeHeight="0" simplePos="0">
-          <wp:simplePos x="0" y="0"/>
-          <wp:positionH relativeFrom="column">
-            <wp:posOffset>1</wp:posOffset>
-          </wp:positionH>
-          <wp:positionV relativeFrom="paragraph">
-            <wp:posOffset>0</wp:posOffset>
-          </wp:positionV>
-          <wp:extent cx="2037462" cy="486000"/>
+        <wp:inline distB="114300" distT="114300" distL="114300" distR="114300">
+          <wp:extent cx="1934662" cy="459482"/>
           <wp:effectExtent b="0" l="0" r="0" t="0"/>
-          <wp:wrapTopAndBottom distB="486000" distT="0"/>
           <wp:docPr id="1" name="image1.png"/>
           <a:graphic>
             <a:graphicData uri="http://schemas.openxmlformats.org/drawingml/2006/picture">
@@ -260,7 +278,7 @@
                 <pic:spPr>
                   <a:xfrm>
                     <a:off x="0" y="0"/>
-                    <a:ext cx="2037462" cy="486000"/>
+                    <a:ext cx="1934662" cy="459482"/>
                   </a:xfrm>
                   <a:prstGeom prst="rect"/>
                   <a:ln/>
@@ -268,8 +286,85 @@
               </pic:pic>
             </a:graphicData>
           </a:graphic>
-        </wp:anchor>
+        </wp:inline>
       </w:drawing>
+    </w:r>
+    <w:r>
+      <w:rPr>
+        <w:rtl w:val="0"/>
+      </w:rPr>
+    </w:r>
+  </w:p>
+  <w:p>
+    <w:pPr>
+      <w:keepNext w:val="0"/>
+      <w:keepLines w:val="0"/>
+      <w:widowControl w:val="0"/>
+      <w:pBdr>
+        <w:top w:space="0" w:sz="0" w:val="nil"/>
+        <w:left w:space="0" w:sz="0" w:val="nil"/>
+        <w:bottom w:space="0" w:sz="0" w:val="nil"/>
+        <w:right w:space="0" w:sz="0" w:val="nil"/>
+        <w:between w:space="0" w:sz="0" w:val="nil"/>
+      </w:pBdr>
+      <w:shd w:fill="auto" w:val="clear"/>
+      <w:spacing w:after="160" w:before="0" w:line="259" w:lineRule="auto"/>
+      <w:ind w:left="3458" w:right="0" w:firstLine="0"/>
+      <w:jc w:val="right"/>
+      <w:rPr>
+        <w:rFonts w:ascii="Liberation Mono" w:cs="Liberation Mono" w:eastAsia="Liberation Mono" w:hAnsi="Liberation Mono"/>
+        <w:b w:val="0"/>
+        <w:i w:val="0"/>
+        <w:smallCaps w:val="0"/>
+        <w:strike w:val="0"/>
+        <w:color w:val="000000"/>
+        <w:sz w:val="22"/>
+        <w:szCs w:val="22"/>
+        <w:highlight w:val="white"/>
+        <w:u w:val="none"/>
+        <w:vertAlign w:val="baseline"/>
+      </w:rPr>
+    </w:pPr>
+    <w:r>
+      <w:rPr>
+        <w:rtl w:val="0"/>
+      </w:rPr>
+    </w:r>
+  </w:p>
+  <w:p>
+    <w:pPr>
+      <w:keepNext w:val="0"/>
+      <w:keepLines w:val="0"/>
+      <w:widowControl w:val="0"/>
+      <w:pBdr>
+        <w:top w:space="0" w:sz="0" w:val="nil"/>
+        <w:left w:space="0" w:sz="0" w:val="nil"/>
+        <w:bottom w:space="0" w:sz="0" w:val="nil"/>
+        <w:right w:space="0" w:sz="0" w:val="nil"/>
+        <w:between w:space="0" w:sz="0" w:val="nil"/>
+      </w:pBdr>
+      <w:shd w:fill="auto" w:val="clear"/>
+      <w:spacing w:after="160" w:before="0" w:line="259" w:lineRule="auto"/>
+      <w:ind w:left="3458" w:right="0" w:firstLine="0"/>
+      <w:jc w:val="right"/>
+      <w:rPr>
+        <w:rFonts w:ascii="Calibri" w:cs="Calibri" w:eastAsia="Calibri" w:hAnsi="Calibri"/>
+        <w:b w:val="0"/>
+        <w:i w:val="0"/>
+        <w:smallCaps w:val="0"/>
+        <w:strike w:val="0"/>
+        <w:color w:val="000000"/>
+        <w:sz w:val="22"/>
+        <w:szCs w:val="22"/>
+        <w:highlight w:val="white"/>
+        <w:u w:val="none"/>
+        <w:vertAlign w:val="baseline"/>
+      </w:rPr>
+    </w:pPr>
+    <w:r>
+      <w:rPr>
+        <w:rtl w:val="0"/>
+      </w:rPr>
     </w:r>
   </w:p>
 </w:hdr>
@@ -285,15 +380,12 @@
     <w:rPrDefault>
       <w:rPr>
         <w:rFonts w:ascii="Calibri" w:cs="Calibri" w:eastAsia="Calibri" w:hAnsi="Calibri"/>
-        <w:sz w:val="22"/>
-        <w:szCs w:val="22"/>
-        <w:highlight w:val="white"/>
         <w:lang w:val="pt-BR"/>
       </w:rPr>
     </w:rPrDefault>
     <w:pPrDefault>
       <w:pPr>
-        <w:spacing w:after="160" w:line="259" w:lineRule="auto"/>
+        <w:jc w:val="both"/>
       </w:pPr>
     </w:pPrDefault>
   </w:docDefaults>

</xml_diff>

<commit_message>
el-254: Adicionado timbrados formatados
</commit_message>
<xml_diff>
--- a/docassemble/docassemble/brcomeducalegal/data/templates/timbrado-bahema.docx
+++ b/docassemble/docassemble/brcomeducalegal/data/templates/timbrado-bahema.docx
@@ -2,33 +2,21 @@
 <file path=word/document.xml><?xml version="1.0" encoding="utf-8"?>
 <w:document xmlns:mc="http://schemas.openxmlformats.org/markup-compatibility/2006" xmlns:o="urn:schemas-microsoft-com:office:office" xmlns:r="http://schemas.openxmlformats.org/officeDocument/2006/relationships" xmlns:m="http://schemas.openxmlformats.org/officeDocument/2006/math" xmlns:v="urn:schemas-microsoft-com:vml" xmlns:wp="http://schemas.openxmlformats.org/drawingml/2006/wordprocessingDrawing" xmlns:w10="urn:schemas-microsoft-com:office:word" xmlns:w="http://schemas.openxmlformats.org/wordprocessingml/2006/main" xmlns:wne="http://schemas.microsoft.com/office/word/2006/wordml" xmlns:sl="http://schemas.openxmlformats.org/schemaLibrary/2006/main" xmlns:a="http://schemas.openxmlformats.org/drawingml/2006/main" xmlns:pic="http://schemas.openxmlformats.org/drawingml/2006/picture" xmlns:c="http://schemas.openxmlformats.org/drawingml/2006/chart" xmlns:lc="http://schemas.openxmlformats.org/drawingml/2006/lockedCanvas" xmlns:dgm="http://schemas.openxmlformats.org/drawingml/2006/diagram" xmlns:wps="http://schemas.microsoft.com/office/word/2010/wordprocessingShape" xmlns:wpg="http://schemas.microsoft.com/office/word/2010/wordprocessingGroup" xmlns:w14="http://schemas.microsoft.com/office/word/2010/wordml" xmlns:w15="http://schemas.microsoft.com/office/word/2012/wordml">
   <w:body>
-    <w:bookmarkStart w:colFirst="0" w:colLast="0" w:name="gjdgxs" w:id="0"/>
+    <w:bookmarkStart w:colFirst="0" w:colLast="0" w:name="kix.jh7aag2qsqgo" w:id="0"/>
     <w:bookmarkEnd w:id="0"/>
     <w:p>
       <w:pPr>
-        <w:keepNext w:val="0"/>
-        <w:keepLines w:val="0"/>
         <w:widowControl w:val="0"/>
-        <w:pBdr>
-          <w:top w:space="0" w:sz="0" w:val="nil"/>
-          <w:left w:space="0" w:sz="0" w:val="nil"/>
-          <w:bottom w:space="0" w:sz="0" w:val="nil"/>
-          <w:right w:space="0" w:sz="0" w:val="nil"/>
-          <w:between w:space="0" w:sz="0" w:val="nil"/>
-        </w:pBdr>
-        <w:shd w:fill="auto" w:val="clear"/>
-        <w:spacing w:after="160" w:before="0" w:line="259" w:lineRule="auto"/>
-        <w:ind w:left="0" w:right="0" w:firstLine="0"/>
+        <w:spacing w:after="160" w:line="259" w:lineRule="auto"/>
         <w:jc w:val="center"/>
         <w:rPr>
-          <w:rFonts w:ascii="Calibri" w:cs="Calibri" w:eastAsia="Calibri" w:hAnsi="Calibri"/>
-          <w:b w:val="0"/>
+          <w:rFonts w:ascii="Helvetica Neue" w:cs="Helvetica Neue" w:eastAsia="Helvetica Neue" w:hAnsi="Helvetica Neue"/>
           <w:i w:val="0"/>
           <w:smallCaps w:val="0"/>
           <w:strike w:val="0"/>
           <w:color w:val="000000"/>
-          <w:sz w:val="20"/>
-          <w:szCs w:val="20"/>
+          <w:sz w:val="22"/>
+          <w:szCs w:val="22"/>
           <w:u w:val="none"/>
           <w:shd w:fill="auto" w:val="clear"/>
           <w:vertAlign w:val="baseline"/>
@@ -37,16 +25,10 @@
       <w:r>
         <w:rPr>
           <w:rFonts w:ascii="Helvetica Neue" w:cs="Helvetica Neue" w:eastAsia="Helvetica Neue" w:hAnsi="Helvetica Neue"/>
-          <w:b w:val="0"/>
-          <w:i w:val="0"/>
-          <w:smallCaps w:val="0"/>
-          <w:strike w:val="0"/>
           <w:color w:val="212529"/>
           <w:sz w:val="22"/>
           <w:szCs w:val="22"/>
           <w:highlight w:val="white"/>
-          <w:u w:val="none"/>
-          <w:vertAlign w:val="baseline"/>
           <w:rtl w:val="0"/>
         </w:rPr>
         <w:t xml:space="preserve">{{p include_docx_template(content_document) }}</w:t>
@@ -61,7 +43,7 @@
       <w:headerReference r:id="rId6" w:type="default"/>
       <w:footerReference r:id="rId7" w:type="default"/>
       <w:pgSz w:h="16838" w:w="11906"/>
-      <w:pgMar w:bottom="907" w:top="1389" w:left="1700" w:right="850" w:header="850" w:footer="850"/>
+      <w:pgMar w:bottom="850.3937007874016" w:top="2267.716535433071" w:left="1700.7874015748032" w:right="850.3937007874016" w:header="850.3937007874016" w:footer="850.3937007874016"/>
       <w:pgNumType w:start="1"/>
     </w:sectPr>
   </w:body>
@@ -72,57 +54,28 @@
 <w:ftr xmlns:mc="http://schemas.openxmlformats.org/markup-compatibility/2006" xmlns:o="urn:schemas-microsoft-com:office:office" xmlns:r="http://schemas.openxmlformats.org/officeDocument/2006/relationships" xmlns:m="http://schemas.openxmlformats.org/officeDocument/2006/math" xmlns:v="urn:schemas-microsoft-com:vml" xmlns:wp="http://schemas.openxmlformats.org/drawingml/2006/wordprocessingDrawing" xmlns:w10="urn:schemas-microsoft-com:office:word" xmlns:w="http://schemas.openxmlformats.org/wordprocessingml/2006/main" xmlns:wne="http://schemas.microsoft.com/office/word/2006/wordml" xmlns:sl="http://schemas.openxmlformats.org/schemaLibrary/2006/main" xmlns:a="http://schemas.openxmlformats.org/drawingml/2006/main" xmlns:pic="http://schemas.openxmlformats.org/drawingml/2006/picture" xmlns:c="http://schemas.openxmlformats.org/drawingml/2006/chart" xmlns:lc="http://schemas.openxmlformats.org/drawingml/2006/lockedCanvas" xmlns:dgm="http://schemas.openxmlformats.org/drawingml/2006/diagram" xmlns:wps="http://schemas.microsoft.com/office/word/2010/wordprocessingShape" xmlns:wpg="http://schemas.microsoft.com/office/word/2010/wordprocessingGroup" xmlns:w14="http://schemas.microsoft.com/office/word/2010/wordml" xmlns:w15="http://schemas.microsoft.com/office/word/2012/wordml">
   <w:p>
     <w:pPr>
-      <w:keepNext w:val="0"/>
-      <w:keepLines w:val="0"/>
-      <w:widowControl w:val="1"/>
-      <w:pBdr>
-        <w:top w:space="0" w:sz="0" w:val="nil"/>
-        <w:left w:space="0" w:sz="0" w:val="nil"/>
-        <w:bottom w:space="0" w:sz="0" w:val="nil"/>
-        <w:right w:space="0" w:sz="0" w:val="nil"/>
-        <w:between w:space="0" w:sz="0" w:val="nil"/>
-      </w:pBdr>
-      <w:shd w:fill="auto" w:val="clear"/>
+      <w:widowControl w:val="0"/>
       <w:tabs>
         <w:tab w:val="center" w:pos="4252"/>
         <w:tab w:val="right" w:pos="8504"/>
       </w:tabs>
-      <w:spacing w:after="0" w:before="0" w:line="240" w:lineRule="auto"/>
-      <w:ind w:left="0" w:right="0" w:firstLine="0"/>
-      <w:jc w:val="right"/>
-      <w:rPr>
-        <w:i w:val="0"/>
-        <w:smallCaps w:val="0"/>
-        <w:strike w:val="0"/>
-        <w:color w:val="000000"/>
-        <w:sz w:val="20"/>
-        <w:szCs w:val="20"/>
-        <w:u w:val="none"/>
-        <w:shd w:fill="auto" w:val="clear"/>
-        <w:vertAlign w:val="baseline"/>
+      <w:spacing w:after="0" w:line="240" w:lineRule="auto"/>
+      <w:rPr>
+        <w:color w:val="999999"/>
+        <w:sz w:val="18"/>
+        <w:szCs w:val="18"/>
+        <w:shd w:fill="auto" w:val="clear"/>
       </w:rPr>
     </w:pPr>
     <w:r>
       <w:rPr>
-        <w:i w:val="0"/>
-        <w:smallCaps w:val="0"/>
-        <w:strike w:val="0"/>
-        <w:color w:val="000000"/>
-        <w:sz w:val="20"/>
-        <w:szCs w:val="20"/>
-        <w:u w:val="none"/>
-        <w:shd w:fill="auto" w:val="clear"/>
-        <w:vertAlign w:val="baseline"/>
-      </w:rPr>
-      <w:fldChar w:fldCharType="begin"/>
-      <w:instrText xml:space="preserve">PAGE</w:instrText>
-      <w:fldChar w:fldCharType="separate"/>
-      <w:fldChar w:fldCharType="end"/>
-    </w:r>
-    <w:r>
-      <w:rPr>
+        <w:color w:val="999999"/>
+        <w:sz w:val="18"/>
+        <w:szCs w:val="18"/>
+        <w:shd w:fill="auto" w:val="clear"/>
         <w:rtl w:val="0"/>
       </w:rPr>
+      <w:t xml:space="preserve">________________________________________________________________________________________________________</w:t>
     </w:r>
   </w:p>
   <w:p>
@@ -132,11 +85,12 @@
         <w:tab w:val="center" w:pos="4252"/>
         <w:tab w:val="right" w:pos="8504"/>
       </w:tabs>
-      <w:jc w:val="left"/>
-      <w:rPr>
-        <w:rFonts w:ascii="Times" w:cs="Times" w:eastAsia="Times" w:hAnsi="Times"/>
-        <w:sz w:val="18"/>
-        <w:szCs w:val="18"/>
+      <w:spacing w:after="0" w:line="240" w:lineRule="auto"/>
+      <w:rPr>
+        <w:color w:val="434343"/>
+        <w:sz w:val="18"/>
+        <w:szCs w:val="18"/>
+        <w:shd w:fill="auto" w:val="clear"/>
       </w:rPr>
     </w:pPr>
     <w:r>
@@ -152,19 +106,23 @@
         <w:tab w:val="center" w:pos="4252"/>
         <w:tab w:val="right" w:pos="8504"/>
       </w:tabs>
-      <w:jc w:val="left"/>
-      <w:rPr>
-        <w:sz w:val="18"/>
-        <w:szCs w:val="18"/>
+      <w:spacing w:after="0" w:line="240" w:lineRule="auto"/>
+      <w:rPr>
+        <w:color w:val="434343"/>
+        <w:sz w:val="18"/>
+        <w:szCs w:val="18"/>
+        <w:shd w:fill="auto" w:val="clear"/>
       </w:rPr>
     </w:pPr>
     <w:r>
       <w:rPr>
-        <w:sz w:val="18"/>
-        <w:szCs w:val="18"/>
+        <w:color w:val="434343"/>
+        <w:sz w:val="18"/>
+        <w:szCs w:val="18"/>
+        <w:shd w:fill="auto" w:val="clear"/>
         <w:rtl w:val="0"/>
       </w:rPr>
-      <w:t xml:space="preserve">Bahema S.A Av. Brigadeiro Faria Lima, 1656, 9º andar, cj 9B</w:t>
+      <w:t xml:space="preserve">Bahema S.A Av. Brigadeiro Faria Lima, 1656, 9º andar,  cj 9B</w:t>
     </w:r>
   </w:p>
   <w:p>
@@ -174,16 +132,20 @@
         <w:tab w:val="center" w:pos="4252"/>
         <w:tab w:val="right" w:pos="8504"/>
       </w:tabs>
-      <w:jc w:val="left"/>
-      <w:rPr>
-        <w:sz w:val="18"/>
-        <w:szCs w:val="18"/>
+      <w:spacing w:after="0" w:line="240" w:lineRule="auto"/>
+      <w:rPr>
+        <w:color w:val="434343"/>
+        <w:sz w:val="18"/>
+        <w:szCs w:val="18"/>
+        <w:shd w:fill="auto" w:val="clear"/>
       </w:rPr>
     </w:pPr>
     <w:r>
       <w:rPr>
-        <w:sz w:val="18"/>
-        <w:szCs w:val="18"/>
+        <w:color w:val="434343"/>
+        <w:sz w:val="18"/>
+        <w:szCs w:val="18"/>
+        <w:shd w:fill="auto" w:val="clear"/>
         <w:rtl w:val="0"/>
       </w:rPr>
       <w:t xml:space="preserve">01451-001, Pinheiros, São Paulo, SP</w:t>
@@ -196,21 +158,46 @@
         <w:tab w:val="center" w:pos="4252"/>
         <w:tab w:val="right" w:pos="8504"/>
       </w:tabs>
-      <w:jc w:val="left"/>
-      <w:rPr/>
+      <w:spacing w:after="0" w:line="240" w:lineRule="auto"/>
+      <w:rPr>
+        <w:color w:val="434343"/>
+        <w:sz w:val="18"/>
+        <w:szCs w:val="18"/>
+        <w:shd w:fill="auto" w:val="clear"/>
+      </w:rPr>
     </w:pPr>
     <w:r>
       <w:rPr>
-        <w:sz w:val="18"/>
-        <w:szCs w:val="18"/>
+        <w:color w:val="434343"/>
+        <w:sz w:val="18"/>
+        <w:szCs w:val="18"/>
+        <w:shd w:fill="auto" w:val="clear"/>
         <w:rtl w:val="0"/>
       </w:rPr>
-      <w:t xml:space="preserve">Fone: (11) 3081.7142</w:t>
+      <w:t xml:space="preserve">Fone: (11) 3081.71421</w:t>
     </w:r>
+  </w:p>
+  <w:p>
+    <w:pPr>
+      <w:widowControl w:val="0"/>
+      <w:tabs>
+        <w:tab w:val="center" w:pos="4252"/>
+        <w:tab w:val="right" w:pos="8504"/>
+      </w:tabs>
+      <w:spacing w:after="0" w:line="240" w:lineRule="auto"/>
+      <w:jc w:val="right"/>
+      <w:rPr>
+        <w:color w:val="999999"/>
+        <w:sz w:val="18"/>
+        <w:szCs w:val="18"/>
+      </w:rPr>
+    </w:pPr>
     <w:r>
       <w:rPr>
-        <w:sz w:val="18"/>
-        <w:szCs w:val="18"/>
+        <w:color w:val="666666"/>
+        <w:sz w:val="20"/>
+        <w:szCs w:val="20"/>
+        <w:shd w:fill="auto" w:val="clear"/>
       </w:rPr>
       <w:fldChar w:fldCharType="begin"/>
       <w:instrText xml:space="preserve">PAGE</w:instrText>
@@ -231,35 +218,30 @@
   <w:p>
     <w:pPr>
       <w:widowControl w:val="0"/>
-      <w:tabs>
-        <w:tab w:val="center" w:pos="4252"/>
-        <w:tab w:val="right" w:pos="8504"/>
-      </w:tabs>
-      <w:jc w:val="left"/>
-      <w:rPr>
-        <w:rFonts w:ascii="Calibri" w:cs="Calibri" w:eastAsia="Calibri" w:hAnsi="Calibri"/>
-        <w:b w:val="0"/>
-        <w:i w:val="0"/>
-        <w:smallCaps w:val="0"/>
-        <w:strike w:val="0"/>
-        <w:color w:val="000000"/>
+      <w:rPr>
         <w:sz w:val="22"/>
         <w:szCs w:val="22"/>
         <w:highlight w:val="white"/>
-        <w:u w:val="none"/>
-        <w:vertAlign w:val="baseline"/>
       </w:rPr>
     </w:pPr>
     <w:r>
       <w:rPr>
-        <w:rFonts w:ascii="CG Times" w:cs="CG Times" w:eastAsia="CG Times" w:hAnsi="CG Times"/>
-        <w:sz w:val="24"/>
-        <w:szCs w:val="24"/>
-      </w:rPr>
+        <w:rtl w:val="0"/>
+      </w:rPr>
+    </w:r>
+    <w:r>
       <w:drawing>
-        <wp:inline distB="114300" distT="114300" distL="114300" distR="114300">
-          <wp:extent cx="1934662" cy="459482"/>
+        <wp:anchor allowOverlap="1" behindDoc="0" distB="486000" distT="0" distL="457200" distR="457200" hidden="0" layoutInCell="1" locked="0" relativeHeight="0" simplePos="0">
+          <wp:simplePos x="0" y="0"/>
+          <wp:positionH relativeFrom="column">
+            <wp:posOffset>1</wp:posOffset>
+          </wp:positionH>
+          <wp:positionV relativeFrom="paragraph">
+            <wp:posOffset>0</wp:posOffset>
+          </wp:positionV>
+          <wp:extent cx="2037462" cy="486000"/>
           <wp:effectExtent b="0" l="0" r="0" t="0"/>
+          <wp:wrapTopAndBottom distB="486000" distT="0"/>
           <wp:docPr id="1" name="image1.png"/>
           <a:graphic>
             <a:graphicData uri="http://schemas.openxmlformats.org/drawingml/2006/picture">
@@ -278,7 +260,7 @@
                 <pic:spPr>
                   <a:xfrm>
                     <a:off x="0" y="0"/>
-                    <a:ext cx="1934662" cy="459482"/>
+                    <a:ext cx="2037462" cy="486000"/>
                   </a:xfrm>
                   <a:prstGeom prst="rect"/>
                   <a:ln/>
@@ -286,85 +268,8 @@
               </pic:pic>
             </a:graphicData>
           </a:graphic>
-        </wp:inline>
+        </wp:anchor>
       </w:drawing>
-    </w:r>
-    <w:r>
-      <w:rPr>
-        <w:rtl w:val="0"/>
-      </w:rPr>
-    </w:r>
-  </w:p>
-  <w:p>
-    <w:pPr>
-      <w:keepNext w:val="0"/>
-      <w:keepLines w:val="0"/>
-      <w:widowControl w:val="0"/>
-      <w:pBdr>
-        <w:top w:space="0" w:sz="0" w:val="nil"/>
-        <w:left w:space="0" w:sz="0" w:val="nil"/>
-        <w:bottom w:space="0" w:sz="0" w:val="nil"/>
-        <w:right w:space="0" w:sz="0" w:val="nil"/>
-        <w:between w:space="0" w:sz="0" w:val="nil"/>
-      </w:pBdr>
-      <w:shd w:fill="auto" w:val="clear"/>
-      <w:spacing w:after="160" w:before="0" w:line="259" w:lineRule="auto"/>
-      <w:ind w:left="3458" w:right="0" w:firstLine="0"/>
-      <w:jc w:val="right"/>
-      <w:rPr>
-        <w:rFonts w:ascii="Liberation Mono" w:cs="Liberation Mono" w:eastAsia="Liberation Mono" w:hAnsi="Liberation Mono"/>
-        <w:b w:val="0"/>
-        <w:i w:val="0"/>
-        <w:smallCaps w:val="0"/>
-        <w:strike w:val="0"/>
-        <w:color w:val="000000"/>
-        <w:sz w:val="22"/>
-        <w:szCs w:val="22"/>
-        <w:highlight w:val="white"/>
-        <w:u w:val="none"/>
-        <w:vertAlign w:val="baseline"/>
-      </w:rPr>
-    </w:pPr>
-    <w:r>
-      <w:rPr>
-        <w:rtl w:val="0"/>
-      </w:rPr>
-    </w:r>
-  </w:p>
-  <w:p>
-    <w:pPr>
-      <w:keepNext w:val="0"/>
-      <w:keepLines w:val="0"/>
-      <w:widowControl w:val="0"/>
-      <w:pBdr>
-        <w:top w:space="0" w:sz="0" w:val="nil"/>
-        <w:left w:space="0" w:sz="0" w:val="nil"/>
-        <w:bottom w:space="0" w:sz="0" w:val="nil"/>
-        <w:right w:space="0" w:sz="0" w:val="nil"/>
-        <w:between w:space="0" w:sz="0" w:val="nil"/>
-      </w:pBdr>
-      <w:shd w:fill="auto" w:val="clear"/>
-      <w:spacing w:after="160" w:before="0" w:line="259" w:lineRule="auto"/>
-      <w:ind w:left="3458" w:right="0" w:firstLine="0"/>
-      <w:jc w:val="right"/>
-      <w:rPr>
-        <w:rFonts w:ascii="Calibri" w:cs="Calibri" w:eastAsia="Calibri" w:hAnsi="Calibri"/>
-        <w:b w:val="0"/>
-        <w:i w:val="0"/>
-        <w:smallCaps w:val="0"/>
-        <w:strike w:val="0"/>
-        <w:color w:val="000000"/>
-        <w:sz w:val="22"/>
-        <w:szCs w:val="22"/>
-        <w:highlight w:val="white"/>
-        <w:u w:val="none"/>
-        <w:vertAlign w:val="baseline"/>
-      </w:rPr>
-    </w:pPr>
-    <w:r>
-      <w:rPr>
-        <w:rtl w:val="0"/>
-      </w:rPr>
     </w:r>
   </w:p>
 </w:hdr>
@@ -380,12 +285,15 @@
     <w:rPrDefault>
       <w:rPr>
         <w:rFonts w:ascii="Calibri" w:cs="Calibri" w:eastAsia="Calibri" w:hAnsi="Calibri"/>
+        <w:sz w:val="22"/>
+        <w:szCs w:val="22"/>
+        <w:highlight w:val="white"/>
         <w:lang w:val="pt-BR"/>
       </w:rPr>
     </w:rPrDefault>
     <w:pPrDefault>
       <w:pPr>
-        <w:jc w:val="both"/>
+        <w:spacing w:after="160" w:line="259" w:lineRule="auto"/>
       </w:pPr>
     </w:pPrDefault>
   </w:docDefaults>

</xml_diff>